<commit_message>
Add cat image to file08 – cat branch
</commit_message>
<xml_diff>
--- a/File08.docx
+++ b/File08.docx
@@ -5,6 +5,74 @@
     <w:p>
       <w:r>
         <w:t>Create File08 master branch</w:t>
+      </w:r>
+    </w:p>
+    <w:p/>
+    <w:p>
+      <w:r>
+        <w:t>Add cat image to file0</w:t>
+      </w:r>
+      <w:r>
+        <w:t>8</w:t>
+      </w:r>
+      <w:r>
+        <w:t xml:space="preserve"> – cat branch</w:t>
+      </w:r>
+    </w:p>
+    <w:p>
+      <w:r>
+        <w:rPr>
+          <w:noProof/>
+          <w:lang w:eastAsia="en-GB"/>
+        </w:rPr>
+        <w:drawing>
+          <wp:inline distT="0" distB="0" distL="0" distR="0">
+            <wp:extent cx="2619375" cy="1743075"/>
+            <wp:effectExtent l="0" t="0" r="9525" b="9525"/>
+            <wp:docPr id="1" name="Picture 1" descr="C:\Users\bblns18\AppData\Local\Microsoft\Windows\INetCache\Content.MSO\EC094334.tmp"/>
+            <wp:cNvGraphicFramePr>
+              <a:graphicFrameLocks xmlns:a="http://schemas.openxmlformats.org/drawingml/2006/main" noChangeAspect="1"/>
+            </wp:cNvGraphicFramePr>
+            <a:graphic xmlns:a="http://schemas.openxmlformats.org/drawingml/2006/main">
+              <a:graphicData uri="http://schemas.openxmlformats.org/drawingml/2006/picture">
+                <pic:pic xmlns:pic="http://schemas.openxmlformats.org/drawingml/2006/picture">
+                  <pic:nvPicPr>
+                    <pic:cNvPr id="0" name="Picture 1" descr="C:\Users\bblns18\AppData\Local\Microsoft\Windows\INetCache\Content.MSO\EC094334.tmp"/>
+                    <pic:cNvPicPr>
+                      <a:picLocks noChangeAspect="1" noChangeArrowheads="1"/>
+                    </pic:cNvPicPr>
+                  </pic:nvPicPr>
+                  <pic:blipFill>
+                    <a:blip r:embed="rId4">
+                      <a:extLst>
+                        <a:ext uri="{28A0092B-C50C-407E-A947-70E740481C1C}">
+                          <a14:useLocalDpi xmlns:a14="http://schemas.microsoft.com/office/drawing/2010/main" val="0"/>
+                        </a:ext>
+                      </a:extLst>
+                    </a:blip>
+                    <a:srcRect/>
+                    <a:stretch>
+                      <a:fillRect/>
+                    </a:stretch>
+                  </pic:blipFill>
+                  <pic:spPr bwMode="auto">
+                    <a:xfrm>
+                      <a:off x="0" y="0"/>
+                      <a:ext cx="2619375" cy="1743075"/>
+                    </a:xfrm>
+                    <a:prstGeom prst="rect">
+                      <a:avLst/>
+                    </a:prstGeom>
+                    <a:noFill/>
+                    <a:ln>
+                      <a:noFill/>
+                    </a:ln>
+                  </pic:spPr>
+                </pic:pic>
+              </a:graphicData>
+            </a:graphic>
+          </wp:inline>
+        </w:drawing>
       </w:r>
       <w:bookmarkStart w:id="0" w:name="_GoBack"/>
       <w:bookmarkEnd w:id="0"/>

</xml_diff>

<commit_message>
Add image of a rabbit to File08 – rabbits branch
</commit_message>
<xml_diff>
--- a/File08.docx
+++ b/File08.docx
@@ -6,8 +6,87 @@
       <w:r>
         <w:t>Create File08 master branch</w:t>
       </w:r>
+    </w:p>
+    <w:p/>
+    <w:p>
       <w:bookmarkStart w:id="0" w:name="_GoBack"/>
       <w:bookmarkEnd w:id="0"/>
+    </w:p>
+    <w:p>
+      <w:r>
+        <w:t>Add image of a rabbit to File0</w:t>
+      </w:r>
+      <w:r>
+        <w:t>8</w:t>
+      </w:r>
+      <w:r>
+        <w:t xml:space="preserve"> – rabbits branch</w:t>
+      </w:r>
+    </w:p>
+    <w:p>
+      <w:r>
+        <w:rPr>
+          <w:rFonts w:ascii="Arial" w:hAnsi="Arial" w:cs="Arial"/>
+          <w:noProof/>
+          <w:color w:val="0000FF"/>
+          <w:sz w:val="27"/>
+          <w:szCs w:val="27"/>
+          <w:shd w:val="clear" w:color="auto" w:fill="FFFFFF"/>
+          <w:lang w:eastAsia="en-GB"/>
+        </w:rPr>
+        <w:drawing>
+          <wp:inline distT="0" distB="0" distL="0" distR="0">
+            <wp:extent cx="2619375" cy="1743075"/>
+            <wp:effectExtent l="0" t="0" r="9525" b="9525"/>
+            <wp:docPr id="1" name="Picture 1" descr="Image result for grey rabbit images">
+              <a:hlinkClick xmlns:a="http://schemas.openxmlformats.org/drawingml/2006/main" r:id="rId4"/>
+            </wp:docPr>
+            <wp:cNvGraphicFramePr>
+              <a:graphicFrameLocks xmlns:a="http://schemas.openxmlformats.org/drawingml/2006/main" noChangeAspect="1"/>
+            </wp:cNvGraphicFramePr>
+            <a:graphic xmlns:a="http://schemas.openxmlformats.org/drawingml/2006/main">
+              <a:graphicData uri="http://schemas.openxmlformats.org/drawingml/2006/picture">
+                <pic:pic xmlns:pic="http://schemas.openxmlformats.org/drawingml/2006/picture">
+                  <pic:nvPicPr>
+                    <pic:cNvPr id="0" name="Picture 1" descr="Image result for grey rabbit images">
+                      <a:hlinkClick r:id="rId4"/>
+                    </pic:cNvPr>
+                    <pic:cNvPicPr>
+                      <a:picLocks noChangeAspect="1" noChangeArrowheads="1"/>
+                    </pic:cNvPicPr>
+                  </pic:nvPicPr>
+                  <pic:blipFill>
+                    <a:blip r:embed="rId5">
+                      <a:extLst>
+                        <a:ext uri="{28A0092B-C50C-407E-A947-70E740481C1C}">
+                          <a14:useLocalDpi xmlns:a14="http://schemas.microsoft.com/office/drawing/2010/main" val="0"/>
+                        </a:ext>
+                      </a:extLst>
+                    </a:blip>
+                    <a:srcRect/>
+                    <a:stretch>
+                      <a:fillRect/>
+                    </a:stretch>
+                  </pic:blipFill>
+                  <pic:spPr bwMode="auto">
+                    <a:xfrm>
+                      <a:off x="0" y="0"/>
+                      <a:ext cx="2619375" cy="1743075"/>
+                    </a:xfrm>
+                    <a:prstGeom prst="rect">
+                      <a:avLst/>
+                    </a:prstGeom>
+                    <a:noFill/>
+                    <a:ln>
+                      <a:noFill/>
+                    </a:ln>
+                  </pic:spPr>
+                </pic:pic>
+              </a:graphicData>
+            </a:graphic>
+          </wp:inline>
+        </w:drawing>
+      </w:r>
     </w:p>
     <w:sectPr>
       <w:pgSz w:w="11906" w:h="16838"/>

</xml_diff>